<commit_message>
- modified the batch file to create the staff.dat look up file - modified the sync files - got rid of the AssSup dictionary as it was not used
</commit_message>
<xml_diff>
--- a/Documents/Pending Tasks.docx
+++ b/Documents/Pending Tasks.docx
@@ -1,6 +1,6 @@
 
 <file path=word/document.xml><?xml version="1.0" encoding="utf-8"?>
-<w:document xmlns:wpc="http://schemas.microsoft.com/office/word/2010/wordprocessingCanvas" xmlns:cx="http://schemas.microsoft.com/office/drawing/2014/chartex" xmlns:cx1="http://schemas.microsoft.com/office/drawing/2015/9/8/chartex" xmlns:mc="http://schemas.openxmlformats.org/markup-compatibility/2006" xmlns:o="urn:schemas-microsoft-com:office:office" xmlns:r="http://schemas.openxmlformats.org/officeDocument/2006/relationships" xmlns:m="http://schemas.openxmlformats.org/officeDocument/2006/math" xmlns:v="urn:schemas-microsoft-com:vml" xmlns:wp14="http://schemas.microsoft.com/office/word/2010/wordprocessingDrawing" xmlns:wp="http://schemas.openxmlformats.org/drawingml/2006/wordprocessingDrawing" xmlns:w10="urn:schemas-microsoft-com:office:word" xmlns:w="http://schemas.openxmlformats.org/wordprocessingml/2006/main" xmlns:w14="http://schemas.microsoft.com/office/word/2010/wordml" xmlns:w15="http://schemas.microsoft.com/office/word/2012/wordml" xmlns:w16se="http://schemas.microsoft.com/office/word/2015/wordml/symex" xmlns:wpg="http://schemas.microsoft.com/office/word/2010/wordprocessingGroup" xmlns:wpi="http://schemas.microsoft.com/office/word/2010/wordprocessingInk" xmlns:wne="http://schemas.microsoft.com/office/word/2006/wordml" xmlns:wps="http://schemas.microsoft.com/office/word/2010/wordprocessingShape" mc:Ignorable="w14 w15 w16se wp14">
+<w:document xmlns:ve="http://schemas.openxmlformats.org/markup-compatibility/2006" xmlns:o="urn:schemas-microsoft-com:office:office" xmlns:r="http://schemas.openxmlformats.org/officeDocument/2006/relationships" xmlns:m="http://schemas.openxmlformats.org/officeDocument/2006/math" xmlns:v="urn:schemas-microsoft-com:vml" xmlns:wp="http://schemas.openxmlformats.org/drawingml/2006/wordprocessingDrawing" xmlns:w10="urn:schemas-microsoft-com:office:word" xmlns:w="http://schemas.openxmlformats.org/wordprocessingml/2006/main" xmlns:wne="http://schemas.microsoft.com/office/word/2006/wordml">
   <w:body>
     <w:p>
       <w:pPr>
@@ -20,7 +20,15 @@
         </w:numPr>
       </w:pPr>
       <w:r>
-        <w:t>Before the interview can set the “final result code” as complete, should the system check to make sure that the fertility section is filled, and that the GPS coordinate has been taken?</w:t>
+        <w:t xml:space="preserve">Before the interview can set the “final result code” as complete, should the system check to make sure that the fertility section </w:t>
+      </w:r>
+      <w:proofErr w:type="gramStart"/>
+      <w:r>
+        <w:t>is filled</w:t>
+      </w:r>
+      <w:proofErr w:type="gramEnd"/>
+      <w:r>
+        <w:t>, and that the GPS coordinate has been taken?</w:t>
       </w:r>
     </w:p>
     <w:p>
@@ -30,8 +38,14 @@
           <w:ilvl w:val="0"/>
           <w:numId w:val="1"/>
         </w:numPr>
-      </w:pPr>
-      <w:r>
+        <w:rPr>
+          <w:highlight w:val="yellow"/>
+        </w:rPr>
+      </w:pPr>
+      <w:r>
+        <w:rPr>
+          <w:highlight w:val="yellow"/>
+        </w:rPr>
         <w:t>Put automatic partial saves (in logic) after each section, so that if the tablet’s battery dies, or something else happens, that not all data is lost.</w:t>
       </w:r>
     </w:p>
@@ -42,8 +56,14 @@
           <w:ilvl w:val="0"/>
           <w:numId w:val="1"/>
         </w:numPr>
-      </w:pPr>
-      <w:r>
+        <w:rPr>
+          <w:highlight w:val="yellow"/>
+        </w:rPr>
+      </w:pPr>
+      <w:r>
+        <w:rPr>
+          <w:highlight w:val="yellow"/>
+        </w:rPr>
         <w:t>Finalize the GPS code.</w:t>
       </w:r>
     </w:p>
@@ -59,7 +79,15 @@
         </w:rPr>
       </w:pPr>
       <w:r>
-        <w:t>How to handle cases where the head that was identified by the enumerator needs to be changed to a different person?</w:t>
+        <w:t xml:space="preserve">How to handle cases where the head that </w:t>
+      </w:r>
+      <w:proofErr w:type="gramStart"/>
+      <w:r>
+        <w:t>was identified</w:t>
+      </w:r>
+      <w:proofErr w:type="gramEnd"/>
+      <w:r>
+        <w:t xml:space="preserve"> by the enumerator needs to be changed to a different person?</w:t>
       </w:r>
     </w:p>
     <w:p>
@@ -102,46 +130,66 @@
         </w:rPr>
       </w:pPr>
       <w:r>
+        <w:rPr>
+          <w:highlight w:val="yellow"/>
+        </w:rPr>
         <w:t xml:space="preserve">The demographic checks in </w:t>
       </w:r>
       <w:r>
         <w:rPr>
           <w:i/>
-        </w:rPr>
-        <w:t xml:space="preserve">PROC </w:t>
+          <w:highlight w:val="yellow"/>
+        </w:rPr>
+        <w:t>PROC RV_B5</w:t>
+      </w:r>
+      <w:r>
+        <w:rPr>
+          <w:highlight w:val="yellow"/>
+        </w:rPr>
+        <w:t xml:space="preserve">, </w:t>
       </w:r>
       <w:r>
         <w:rPr>
           <w:i/>
-        </w:rPr>
-        <w:t>RV_B5</w:t>
-      </w:r>
-      <w:r>
-        <w:t xml:space="preserve">, </w:t>
+          <w:highlight w:val="yellow"/>
+        </w:rPr>
+        <w:t>PROC RV_B7</w:t>
+      </w:r>
+      <w:r>
+        <w:rPr>
+          <w:highlight w:val="yellow"/>
+        </w:rPr>
+        <w:t xml:space="preserve">, and </w:t>
       </w:r>
       <w:r>
         <w:rPr>
           <w:i/>
-        </w:rPr>
-        <w:t xml:space="preserve">PROC </w:t>
-      </w:r>
-      <w:r>
-        <w:rPr>
-          <w:i/>
-        </w:rPr>
-        <w:t>RV_B7</w:t>
-      </w:r>
-      <w:r>
-        <w:t xml:space="preserve">, and </w:t>
-      </w:r>
-      <w:r>
-        <w:rPr>
-          <w:i/>
+          <w:highlight w:val="yellow"/>
         </w:rPr>
         <w:t>PROC DEMOGRAPHICS_ROSTER</w:t>
       </w:r>
       <w:r>
-        <w:t xml:space="preserve"> need to match the checks in the household data entry application? Remember that in this program the head does not have to be on the first line.</w:t>
+        <w:rPr>
+          <w:highlight w:val="yellow"/>
+        </w:rPr>
+        <w:t xml:space="preserve"> need to match the checks in the household data entry </w:t>
+      </w:r>
+      <w:proofErr w:type="gramStart"/>
+      <w:r>
+        <w:rPr>
+          <w:highlight w:val="yellow"/>
+        </w:rPr>
+        <w:t>application?</w:t>
+      </w:r>
+      <w:proofErr w:type="gramEnd"/>
+      <w:r>
+        <w:rPr>
+          <w:highlight w:val="yellow"/>
+        </w:rPr>
+        <w:t xml:space="preserve"> Remember that in this program the head does not have to be on the first line</w:t>
+      </w:r>
+      <w:r>
+        <w:t>.</w:t>
       </w:r>
     </w:p>
     <w:p>
@@ -153,9 +201,11 @@
       <w:pPr>
         <w:pStyle w:val="Heading2"/>
       </w:pPr>
+      <w:proofErr w:type="gramStart"/>
       <w:r>
         <w:t>In General…</w:t>
       </w:r>
+      <w:proofErr w:type="gramEnd"/>
     </w:p>
     <w:p>
       <w:pPr>
@@ -164,8 +214,14 @@
           <w:ilvl w:val="0"/>
           <w:numId w:val="3"/>
         </w:numPr>
-      </w:pPr>
-      <w:r>
+        <w:rPr>
+          <w:highlight w:val="yellow"/>
+        </w:rPr>
+      </w:pPr>
+      <w:r>
+        <w:rPr>
+          <w:highlight w:val="yellow"/>
+        </w:rPr>
         <w:t>Check all of the CAPI question texts (for all three applications) to make sure that every field has question text, and that the text is correct.</w:t>
       </w:r>
     </w:p>
@@ -189,9 +245,37 @@
           <w:ilvl w:val="0"/>
           <w:numId w:val="3"/>
         </w:numPr>
-      </w:pPr>
-      <w:r>
-        <w:t>Refactor the household status reports so that they all use one function. Make sure that the postcheck total counts show up in the final report (the code for this is currently in the first household status report function).</w:t>
+        <w:rPr>
+          <w:highlight w:val="yellow"/>
+        </w:rPr>
+      </w:pPr>
+      <w:proofErr w:type="spellStart"/>
+      <w:r>
+        <w:rPr>
+          <w:highlight w:val="yellow"/>
+        </w:rPr>
+        <w:t>Refactor</w:t>
+      </w:r>
+      <w:proofErr w:type="spellEnd"/>
+      <w:r>
+        <w:rPr>
+          <w:highlight w:val="yellow"/>
+        </w:rPr>
+        <w:t xml:space="preserve"> the household status reports so that they all use one function. Make sure that the </w:t>
+      </w:r>
+      <w:proofErr w:type="spellStart"/>
+      <w:r>
+        <w:rPr>
+          <w:highlight w:val="yellow"/>
+        </w:rPr>
+        <w:t>postcheck</w:t>
+      </w:r>
+      <w:proofErr w:type="spellEnd"/>
+      <w:r>
+        <w:rPr>
+          <w:highlight w:val="yellow"/>
+        </w:rPr>
+        <w:t xml:space="preserve"> total counts show up in the final report (the code for this is currently in the first household status report function).</w:t>
       </w:r>
     </w:p>
     <w:p>
@@ -201,15 +285,41 @@
           <w:ilvl w:val="0"/>
           <w:numId w:val="3"/>
         </w:numPr>
-      </w:pPr>
-      <w:r>
+        <w:rPr>
+          <w:highlight w:val="yellow"/>
+        </w:rPr>
+      </w:pPr>
+      <w:r>
+        <w:rPr>
+          <w:highlight w:val="yellow"/>
+        </w:rPr>
         <w:t xml:space="preserve">Remove the code </w:t>
       </w:r>
       <w:r>
+        <w:rPr>
+          <w:highlight w:val="yellow"/>
+        </w:rPr>
         <w:t xml:space="preserve">where </w:t>
       </w:r>
       <w:r>
-        <w:t>paths and file names are generated over and over and centralize it in one place.</w:t>
+        <w:rPr>
+          <w:highlight w:val="yellow"/>
+        </w:rPr>
+        <w:t xml:space="preserve">paths and file names are generated </w:t>
+      </w:r>
+      <w:proofErr w:type="gramStart"/>
+      <w:r>
+        <w:rPr>
+          <w:highlight w:val="yellow"/>
+        </w:rPr>
+        <w:t>over and over</w:t>
+      </w:r>
+      <w:proofErr w:type="gramEnd"/>
+      <w:r>
+        <w:rPr>
+          <w:highlight w:val="yellow"/>
+        </w:rPr>
+        <w:t xml:space="preserve"> and centralize it in one place.</w:t>
       </w:r>
     </w:p>
     <w:p>
@@ -219,21 +329,43 @@
           <w:ilvl w:val="0"/>
           <w:numId w:val="3"/>
         </w:numPr>
-      </w:pPr>
-      <w:r>
-        <w:t xml:space="preserve">The </w:t>
-      </w:r>
-      <w:r>
-        <w:t>AssSup.dcf</w:t>
-      </w:r>
-      <w:r>
-        <w:t xml:space="preserve"> dictionary does not seem to be used. If it isn’t, then it can be removed, as well as the references to </w:t>
-      </w:r>
-      <w:r>
-        <w:t>AssSup.dat</w:t>
-      </w:r>
-      <w:r>
-        <w:t xml:space="preserve"> in the sync files.</w:t>
+        <w:rPr>
+          <w:highlight w:val="yellow"/>
+        </w:rPr>
+      </w:pPr>
+      <w:r>
+        <w:rPr>
+          <w:highlight w:val="yellow"/>
+        </w:rPr>
+        <w:t xml:space="preserve">The AssSup.dcf dictionary does not seem to </w:t>
+      </w:r>
+      <w:proofErr w:type="gramStart"/>
+      <w:r>
+        <w:rPr>
+          <w:highlight w:val="yellow"/>
+        </w:rPr>
+        <w:t>be used</w:t>
+      </w:r>
+      <w:proofErr w:type="gramEnd"/>
+      <w:r>
+        <w:rPr>
+          <w:highlight w:val="yellow"/>
+        </w:rPr>
+        <w:t xml:space="preserve">. If it </w:t>
+      </w:r>
+      <w:proofErr w:type="gramStart"/>
+      <w:r>
+        <w:rPr>
+          <w:highlight w:val="yellow"/>
+        </w:rPr>
+        <w:t>isn’t</w:t>
+      </w:r>
+      <w:proofErr w:type="gramEnd"/>
+      <w:r>
+        <w:rPr>
+          <w:highlight w:val="yellow"/>
+        </w:rPr>
+        <w:t>, then it can be removed, as well as the references to AssSup.dat in the sync files.</w:t>
       </w:r>
     </w:p>
     <w:p>
@@ -243,12 +375,63 @@
           <w:ilvl w:val="0"/>
           <w:numId w:val="3"/>
         </w:numPr>
-      </w:pPr>
-      <w:r>
-        <w:t>All generated reports should be created in a Temp folder, rather than in the Menu folder where they currently are located.</w:t>
-      </w:r>
-      <w:r>
-        <w:t xml:space="preserve"> When this is done, the Temp folder should be added to the .gitignore file.</w:t>
+        <w:rPr>
+          <w:highlight w:val="yellow"/>
+        </w:rPr>
+      </w:pPr>
+      <w:r>
+        <w:rPr>
+          <w:highlight w:val="yellow"/>
+        </w:rPr>
+        <w:t xml:space="preserve">All generated reports should be created in a </w:t>
+      </w:r>
+      <w:proofErr w:type="gramStart"/>
+      <w:r>
+        <w:rPr>
+          <w:highlight w:val="yellow"/>
+        </w:rPr>
+        <w:t>Temp</w:t>
+      </w:r>
+      <w:proofErr w:type="gramEnd"/>
+      <w:r>
+        <w:rPr>
+          <w:highlight w:val="yellow"/>
+        </w:rPr>
+        <w:t xml:space="preserve"> folder, rather than in the Menu folder where they currently are located.</w:t>
+      </w:r>
+      <w:r>
+        <w:rPr>
+          <w:highlight w:val="yellow"/>
+        </w:rPr>
+        <w:t xml:space="preserve"> When this is done, the </w:t>
+      </w:r>
+      <w:proofErr w:type="gramStart"/>
+      <w:r>
+        <w:rPr>
+          <w:highlight w:val="yellow"/>
+        </w:rPr>
+        <w:t>Temp</w:t>
+      </w:r>
+      <w:proofErr w:type="gramEnd"/>
+      <w:r>
+        <w:rPr>
+          <w:highlight w:val="yellow"/>
+        </w:rPr>
+        <w:t xml:space="preserve"> folder should be added to the .</w:t>
+      </w:r>
+      <w:proofErr w:type="spellStart"/>
+      <w:r>
+        <w:rPr>
+          <w:highlight w:val="yellow"/>
+        </w:rPr>
+        <w:t>gitignore</w:t>
+      </w:r>
+      <w:proofErr w:type="spellEnd"/>
+      <w:r>
+        <w:rPr>
+          <w:highlight w:val="yellow"/>
+        </w:rPr>
+        <w:t xml:space="preserve"> file.</w:t>
       </w:r>
     </w:p>
     <w:p>
@@ -258,21 +441,121 @@
           <w:ilvl w:val="0"/>
           <w:numId w:val="3"/>
         </w:numPr>
-      </w:pPr>
-      <w:r>
-        <w:t xml:space="preserve">The sync files do not need to send up </w:t>
-      </w:r>
-      <w:r>
-        <w:t>*.dat.idx</w:t>
-      </w:r>
-      <w:r>
-        <w:t xml:space="preserve">, </w:t>
-      </w:r>
-      <w:r>
-        <w:t>*.dat.</w:t>
-      </w:r>
-      <w:r>
-        <w:t>lst, or *.dat.log files. Index files are created automatically by CSPro. Listing files aren’t particularly meaningful for data entry. Log files are not created on the Android version of CSEntry.</w:t>
+        <w:rPr>
+          <w:highlight w:val="yellow"/>
+        </w:rPr>
+      </w:pPr>
+      <w:r>
+        <w:rPr>
+          <w:highlight w:val="yellow"/>
+        </w:rPr>
+        <w:t>The sync files do not need to send up *.</w:t>
+      </w:r>
+      <w:proofErr w:type="spellStart"/>
+      <w:r>
+        <w:rPr>
+          <w:highlight w:val="yellow"/>
+        </w:rPr>
+        <w:t>dat.idx</w:t>
+      </w:r>
+      <w:proofErr w:type="spellEnd"/>
+      <w:r>
+        <w:rPr>
+          <w:highlight w:val="yellow"/>
+        </w:rPr>
+        <w:t>, *.</w:t>
+      </w:r>
+      <w:proofErr w:type="spellStart"/>
+      <w:r>
+        <w:rPr>
+          <w:highlight w:val="yellow"/>
+        </w:rPr>
+        <w:t>dat.lst</w:t>
+      </w:r>
+      <w:proofErr w:type="spellEnd"/>
+      <w:r>
+        <w:rPr>
+          <w:highlight w:val="yellow"/>
+        </w:rPr>
+        <w:t>, or *.</w:t>
+      </w:r>
+      <w:proofErr w:type="spellStart"/>
+      <w:r>
+        <w:rPr>
+          <w:highlight w:val="yellow"/>
+        </w:rPr>
+        <w:t>dat.log</w:t>
+      </w:r>
+      <w:proofErr w:type="spellEnd"/>
+      <w:r>
+        <w:rPr>
+          <w:highlight w:val="yellow"/>
+        </w:rPr>
+        <w:t xml:space="preserve"> files. </w:t>
+      </w:r>
+      <w:proofErr w:type="gramStart"/>
+      <w:r>
+        <w:rPr>
+          <w:highlight w:val="yellow"/>
+        </w:rPr>
+        <w:t xml:space="preserve">Index files are created automatically by </w:t>
+      </w:r>
+      <w:proofErr w:type="spellStart"/>
+      <w:r>
+        <w:rPr>
+          <w:highlight w:val="yellow"/>
+        </w:rPr>
+        <w:t>CSPro</w:t>
+      </w:r>
+      <w:proofErr w:type="spellEnd"/>
+      <w:proofErr w:type="gramEnd"/>
+      <w:r>
+        <w:rPr>
+          <w:highlight w:val="yellow"/>
+        </w:rPr>
+        <w:t xml:space="preserve">. Listing files </w:t>
+      </w:r>
+      <w:proofErr w:type="gramStart"/>
+      <w:r>
+        <w:rPr>
+          <w:highlight w:val="yellow"/>
+        </w:rPr>
+        <w:t>aren’t</w:t>
+      </w:r>
+      <w:proofErr w:type="gramEnd"/>
+      <w:r>
+        <w:rPr>
+          <w:highlight w:val="yellow"/>
+        </w:rPr>
+        <w:t xml:space="preserve"> particularly meaningful for data entry. Log files </w:t>
+      </w:r>
+      <w:proofErr w:type="gramStart"/>
+      <w:r>
+        <w:rPr>
+          <w:highlight w:val="yellow"/>
+        </w:rPr>
+        <w:t>are not created</w:t>
+      </w:r>
+      <w:proofErr w:type="gramEnd"/>
+      <w:r>
+        <w:rPr>
+          <w:highlight w:val="yellow"/>
+        </w:rPr>
+        <w:t xml:space="preserve"> on the Android version of </w:t>
+      </w:r>
+      <w:proofErr w:type="spellStart"/>
+      <w:r>
+        <w:rPr>
+          <w:highlight w:val="yellow"/>
+        </w:rPr>
+        <w:t>CSEntry</w:t>
+      </w:r>
+      <w:proofErr w:type="spellEnd"/>
+      <w:r>
+        <w:rPr>
+          <w:highlight w:val="yellow"/>
+        </w:rPr>
+        <w:t>.</w:t>
       </w:r>
     </w:p>
     <w:p>
@@ -282,21 +565,15 @@
           <w:ilvl w:val="0"/>
           <w:numId w:val="3"/>
         </w:numPr>
-      </w:pPr>
-      <w:r>
-        <w:t xml:space="preserve">In </w:t>
-      </w:r>
-      <w:r>
-        <w:t>ASSISTANT_SUPERVISOR_MENU</w:t>
-      </w:r>
-      <w:r>
-        <w:t>, fix “</w:t>
-      </w:r>
-      <w:r>
-        <w:t>TODO: Household Status</w:t>
-      </w:r>
-      <w:r>
-        <w:t>.” Can this just skip to VIEW_DATE?</w:t>
+        <w:rPr>
+          <w:highlight w:val="yellow"/>
+        </w:rPr>
+      </w:pPr>
+      <w:r>
+        <w:rPr>
+          <w:highlight w:val="yellow"/>
+        </w:rPr>
+        <w:t>In ASSISTANT_SUPERVISOR_MENU, fix “TODO: Household Status.” Can this just skip to VIEW_DATE?</w:t>
       </w:r>
     </w:p>
     <w:p>
@@ -308,20 +585,62 @@
         </w:numPr>
       </w:pPr>
       <w:r>
-        <w:t xml:space="preserve">In </w:t>
-      </w:r>
-      <w:r>
-        <w:t>CONSTITUENCY_SUPERVISOR_MENU</w:t>
-      </w:r>
-      <w:r>
-        <w:t xml:space="preserve">, the View Data option needs to be properly implemented. The final three variables on the form, SUMMARY_REPORT_MENU, </w:t>
-      </w:r>
-      <w:r>
+        <w:rPr>
+          <w:highlight w:val="yellow"/>
+        </w:rPr>
+        <w:t xml:space="preserve">In CONSTITUENCY_SUPERVISOR_MENU, the View Data option needs to </w:t>
+      </w:r>
+      <w:proofErr w:type="gramStart"/>
+      <w:r>
+        <w:rPr>
+          <w:highlight w:val="yellow"/>
+        </w:rPr>
+        <w:t>be properly implemented</w:t>
+      </w:r>
+      <w:proofErr w:type="gramEnd"/>
+      <w:r>
+        <w:rPr>
+          <w:highlight w:val="yellow"/>
+        </w:rPr>
+        <w:t xml:space="preserve">. The final three variables on the form, SUMMARY_REPORT_MENU, </w:t>
+      </w:r>
+      <w:r>
+        <w:rPr>
+          <w:highlight w:val="yellow"/>
+        </w:rPr>
         <w:lastRenderedPageBreak/>
-        <w:t xml:space="preserve">CONSTITUENCY_EACODE, and IDENTIFIER may have some code that’s related to this. Probably </w:t>
-      </w:r>
-      <w:r>
-        <w:t>once this task is finished, some of all of those variables can be removed.</w:t>
+        <w:t xml:space="preserve">CONSTITUENCY_EACODE, and IDENTIFIER may have some code </w:t>
+      </w:r>
+      <w:proofErr w:type="gramStart"/>
+      <w:r>
+        <w:rPr>
+          <w:highlight w:val="yellow"/>
+        </w:rPr>
+        <w:t>that’s</w:t>
+      </w:r>
+      <w:proofErr w:type="gramEnd"/>
+      <w:r>
+        <w:rPr>
+          <w:highlight w:val="yellow"/>
+        </w:rPr>
+        <w:t xml:space="preserve"> related to this. Probably </w:t>
+      </w:r>
+      <w:r>
+        <w:rPr>
+          <w:highlight w:val="yellow"/>
+        </w:rPr>
+        <w:t xml:space="preserve">once this task is finished, some of all of those variables </w:t>
+      </w:r>
+      <w:proofErr w:type="gramStart"/>
+      <w:r>
+        <w:rPr>
+          <w:highlight w:val="yellow"/>
+        </w:rPr>
+        <w:t>can be removed</w:t>
+      </w:r>
+      <w:proofErr w:type="gramEnd"/>
+      <w:r>
+        <w:t>.</w:t>
       </w:r>
     </w:p>
     <w:p>
@@ -331,18 +650,43 @@
           <w:ilvl w:val="0"/>
           <w:numId w:val="3"/>
         </w:numPr>
-      </w:pPr>
-      <w:r>
-        <w:t xml:space="preserve">Syncing so that the enumerator only sends up the file that he worked on. This requires </w:t>
-      </w:r>
-      <w:r>
-        <w:t xml:space="preserve">customizing </w:t>
-      </w:r>
-      <w:r>
-        <w:t>SyncWithSupervisor.pnc</w:t>
-      </w:r>
-      <w:r>
-        <w:t xml:space="preserve"> so that instead of putting *.dat, it puts, &lt;eacode&gt;*.dat.</w:t>
+        <w:rPr>
+          <w:highlight w:val="yellow"/>
+        </w:rPr>
+      </w:pPr>
+      <w:proofErr w:type="gramStart"/>
+      <w:r>
+        <w:rPr>
+          <w:highlight w:val="yellow"/>
+        </w:rPr>
+        <w:t>Syncing</w:t>
+      </w:r>
+      <w:proofErr w:type="gramEnd"/>
+      <w:r>
+        <w:rPr>
+          <w:highlight w:val="yellow"/>
+        </w:rPr>
+        <w:t xml:space="preserve"> so that the enumerator only sends up the file that he worked on. This requires </w:t>
+      </w:r>
+      <w:r>
+        <w:rPr>
+          <w:highlight w:val="yellow"/>
+        </w:rPr>
+        <w:t>customizing SyncWithSupervisor.pnc so that instead of putting *.dat, it puts, &lt;</w:t>
+      </w:r>
+      <w:proofErr w:type="spellStart"/>
+      <w:r>
+        <w:rPr>
+          <w:highlight w:val="yellow"/>
+        </w:rPr>
+        <w:t>eacode</w:t>
+      </w:r>
+      <w:proofErr w:type="spellEnd"/>
+      <w:r>
+        <w:rPr>
+          <w:highlight w:val="yellow"/>
+        </w:rPr>
+        <w:t>&gt;*.dat.</w:t>
       </w:r>
     </w:p>
     <w:p>
@@ -352,9 +696,23 @@
           <w:ilvl w:val="0"/>
           <w:numId w:val="3"/>
         </w:numPr>
-      </w:pPr>
-      <w:r>
-        <w:t xml:space="preserve">Syncing in cases where there are two enumerators working in a single EA. </w:t>
+        <w:rPr>
+          <w:highlight w:val="yellow"/>
+        </w:rPr>
+      </w:pPr>
+      <w:proofErr w:type="gramStart"/>
+      <w:r>
+        <w:rPr>
+          <w:highlight w:val="yellow"/>
+        </w:rPr>
+        <w:t>Syncing</w:t>
+      </w:r>
+      <w:proofErr w:type="gramEnd"/>
+      <w:r>
+        <w:rPr>
+          <w:highlight w:val="yellow"/>
+        </w:rPr>
+        <w:t xml:space="preserve"> in cases where there are two enumerators working in a single EA. </w:t>
       </w:r>
     </w:p>
     <w:p>
@@ -366,7 +724,27 @@
         </w:numPr>
       </w:pPr>
       <w:r>
-        <w:t>In the Create Deployment batch script, automatically create the staff.dat lookup file using the Excel2CSPro tool.</w:t>
+        <w:rPr>
+          <w:highlight w:val="yellow"/>
+        </w:rPr>
+        <w:t xml:space="preserve">In the Create Deployment batch script, automatically create the staff.dat lookup file using the </w:t>
+      </w:r>
+      <w:proofErr w:type="spellStart"/>
+      <w:r>
+        <w:rPr>
+          <w:highlight w:val="yellow"/>
+        </w:rPr>
+        <w:t>Excel2CSPro</w:t>
+      </w:r>
+      <w:proofErr w:type="spellEnd"/>
+      <w:r>
+        <w:rPr>
+          <w:highlight w:val="yellow"/>
+        </w:rPr>
+        <w:t xml:space="preserve"> tool</w:t>
+      </w:r>
+      <w:r>
+        <w:t>.</w:t>
       </w:r>
       <w:bookmarkStart w:id="0" w:name="_GoBack"/>
       <w:bookmarkEnd w:id="0"/>
@@ -382,8 +760,8 @@
 </file>
 
 <file path=word/numbering.xml><?xml version="1.0" encoding="utf-8"?>
-<w:numbering xmlns:wpc="http://schemas.microsoft.com/office/word/2010/wordprocessingCanvas" xmlns:cx="http://schemas.microsoft.com/office/drawing/2014/chartex" xmlns:cx1="http://schemas.microsoft.com/office/drawing/2015/9/8/chartex" xmlns:mc="http://schemas.openxmlformats.org/markup-compatibility/2006" xmlns:o="urn:schemas-microsoft-com:office:office" xmlns:r="http://schemas.openxmlformats.org/officeDocument/2006/relationships" xmlns:m="http://schemas.openxmlformats.org/officeDocument/2006/math" xmlns:v="urn:schemas-microsoft-com:vml" xmlns:wp14="http://schemas.microsoft.com/office/word/2010/wordprocessingDrawing" xmlns:wp="http://schemas.openxmlformats.org/drawingml/2006/wordprocessingDrawing" xmlns:w10="urn:schemas-microsoft-com:office:word" xmlns:w="http://schemas.openxmlformats.org/wordprocessingml/2006/main" xmlns:w14="http://schemas.microsoft.com/office/word/2010/wordml" xmlns:w15="http://schemas.microsoft.com/office/word/2012/wordml" xmlns:w16se="http://schemas.microsoft.com/office/word/2015/wordml/symex" xmlns:wpg="http://schemas.microsoft.com/office/word/2010/wordprocessingGroup" xmlns:wpi="http://schemas.microsoft.com/office/word/2010/wordprocessingInk" xmlns:wne="http://schemas.microsoft.com/office/word/2006/wordml" xmlns:wps="http://schemas.microsoft.com/office/word/2010/wordprocessingShape" mc:Ignorable="w14 w15 w16se wp14">
-  <w:abstractNum w:abstractNumId="0" w15:restartNumberingAfterBreak="0">
+<w:numbering xmlns:ve="http://schemas.openxmlformats.org/markup-compatibility/2006" xmlns:o="urn:schemas-microsoft-com:office:office" xmlns:r="http://schemas.openxmlformats.org/officeDocument/2006/relationships" xmlns:m="http://schemas.openxmlformats.org/officeDocument/2006/math" xmlns:v="urn:schemas-microsoft-com:vml" xmlns:wp="http://schemas.openxmlformats.org/drawingml/2006/wordprocessingDrawing" xmlns:w10="urn:schemas-microsoft-com:office:word" xmlns:w="http://schemas.openxmlformats.org/wordprocessingml/2006/main" xmlns:wne="http://schemas.microsoft.com/office/word/2006/wordml">
+  <w:abstractNum w:abstractNumId="0">
     <w:nsid w:val="1C17557E"/>
     <w:multiLevelType w:val="hybridMultilevel"/>
     <w:tmpl w:val="206AD0C0"/>
@@ -496,7 +874,7 @@
       </w:rPr>
     </w:lvl>
   </w:abstractNum>
-  <w:abstractNum w:abstractNumId="1" w15:restartNumberingAfterBreak="0">
+  <w:abstractNum w:abstractNumId="1">
     <w:nsid w:val="3B0B4D4C"/>
     <w:multiLevelType w:val="hybridMultilevel"/>
     <w:tmpl w:val="641E545E"/>
@@ -609,7 +987,7 @@
       </w:rPr>
     </w:lvl>
   </w:abstractNum>
-  <w:abstractNum w:abstractNumId="2" w15:restartNumberingAfterBreak="0">
+  <w:abstractNum w:abstractNumId="2">
     <w:nsid w:val="742F0948"/>
     <w:multiLevelType w:val="hybridMultilevel"/>
     <w:tmpl w:val="EBA6C7EE"/>
@@ -735,7 +1113,7 @@
 </file>
 
 <file path=word/styles.xml><?xml version="1.0" encoding="utf-8"?>
-<w:styles xmlns:mc="http://schemas.openxmlformats.org/markup-compatibility/2006" xmlns:r="http://schemas.openxmlformats.org/officeDocument/2006/relationships" xmlns:w="http://schemas.openxmlformats.org/wordprocessingml/2006/main" xmlns:w14="http://schemas.microsoft.com/office/word/2010/wordml" xmlns:w15="http://schemas.microsoft.com/office/word/2012/wordml" xmlns:w16se="http://schemas.microsoft.com/office/word/2015/wordml/symex" mc:Ignorable="w14 w15 w16se">
+<w:styles xmlns:r="http://schemas.openxmlformats.org/officeDocument/2006/relationships" xmlns:w="http://schemas.openxmlformats.org/wordprocessingml/2006/main">
   <w:docDefaults>
     <w:rPrDefault>
       <w:rPr>
@@ -751,382 +1129,149 @@
       </w:pPr>
     </w:pPrDefault>
   </w:docDefaults>
-  <w:latentStyles w:defLockedState="0" w:defUIPriority="99" w:defSemiHidden="0" w:defUnhideWhenUsed="0" w:defQFormat="0" w:count="371">
-    <w:lsdException w:name="Normal" w:uiPriority="0" w:qFormat="1"/>
-    <w:lsdException w:name="heading 1" w:uiPriority="9" w:qFormat="1"/>
-    <w:lsdException w:name="heading 2" w:semiHidden="1" w:uiPriority="9" w:unhideWhenUsed="1" w:qFormat="1"/>
-    <w:lsdException w:name="heading 3" w:semiHidden="1" w:uiPriority="9" w:unhideWhenUsed="1" w:qFormat="1"/>
-    <w:lsdException w:name="heading 4" w:semiHidden="1" w:uiPriority="9" w:unhideWhenUsed="1" w:qFormat="1"/>
-    <w:lsdException w:name="heading 5" w:semiHidden="1" w:uiPriority="9" w:unhideWhenUsed="1" w:qFormat="1"/>
-    <w:lsdException w:name="heading 6" w:semiHidden="1" w:uiPriority="9" w:unhideWhenUsed="1" w:qFormat="1"/>
-    <w:lsdException w:name="heading 7" w:semiHidden="1" w:uiPriority="9" w:unhideWhenUsed="1" w:qFormat="1"/>
-    <w:lsdException w:name="heading 8" w:semiHidden="1" w:uiPriority="9" w:unhideWhenUsed="1" w:qFormat="1"/>
-    <w:lsdException w:name="heading 9" w:semiHidden="1" w:uiPriority="9" w:unhideWhenUsed="1" w:qFormat="1"/>
-    <w:lsdException w:name="index 1" w:semiHidden="1" w:unhideWhenUsed="1"/>
-    <w:lsdException w:name="index 2" w:semiHidden="1" w:unhideWhenUsed="1"/>
-    <w:lsdException w:name="index 3" w:semiHidden="1" w:unhideWhenUsed="1"/>
-    <w:lsdException w:name="index 4" w:semiHidden="1" w:unhideWhenUsed="1"/>
-    <w:lsdException w:name="index 5" w:semiHidden="1" w:unhideWhenUsed="1"/>
-    <w:lsdException w:name="index 6" w:semiHidden="1" w:unhideWhenUsed="1"/>
-    <w:lsdException w:name="index 7" w:semiHidden="1" w:unhideWhenUsed="1"/>
-    <w:lsdException w:name="index 8" w:semiHidden="1" w:unhideWhenUsed="1"/>
-    <w:lsdException w:name="index 9" w:semiHidden="1" w:unhideWhenUsed="1"/>
-    <w:lsdException w:name="toc 1" w:semiHidden="1" w:uiPriority="39" w:unhideWhenUsed="1"/>
-    <w:lsdException w:name="toc 2" w:semiHidden="1" w:uiPriority="39" w:unhideWhenUsed="1"/>
-    <w:lsdException w:name="toc 3" w:semiHidden="1" w:uiPriority="39" w:unhideWhenUsed="1"/>
-    <w:lsdException w:name="toc 4" w:semiHidden="1" w:uiPriority="39" w:unhideWhenUsed="1"/>
-    <w:lsdException w:name="toc 5" w:semiHidden="1" w:uiPriority="39" w:unhideWhenUsed="1"/>
-    <w:lsdException w:name="toc 6" w:semiHidden="1" w:uiPriority="39" w:unhideWhenUsed="1"/>
-    <w:lsdException w:name="toc 7" w:semiHidden="1" w:uiPriority="39" w:unhideWhenUsed="1"/>
-    <w:lsdException w:name="toc 8" w:semiHidden="1" w:uiPriority="39" w:unhideWhenUsed="1"/>
-    <w:lsdException w:name="toc 9" w:semiHidden="1" w:uiPriority="39" w:unhideWhenUsed="1"/>
-    <w:lsdException w:name="Normal Indent" w:semiHidden="1" w:unhideWhenUsed="1"/>
-    <w:lsdException w:name="footnote text" w:semiHidden="1" w:unhideWhenUsed="1"/>
-    <w:lsdException w:name="annotation text" w:semiHidden="1" w:unhideWhenUsed="1"/>
-    <w:lsdException w:name="header" w:semiHidden="1" w:unhideWhenUsed="1"/>
-    <w:lsdException w:name="footer" w:semiHidden="1" w:unhideWhenUsed="1"/>
-    <w:lsdException w:name="index heading" w:semiHidden="1" w:unhideWhenUsed="1"/>
-    <w:lsdException w:name="caption" w:semiHidden="1" w:uiPriority="35" w:unhideWhenUsed="1" w:qFormat="1"/>
-    <w:lsdException w:name="table of figures" w:semiHidden="1" w:unhideWhenUsed="1"/>
-    <w:lsdException w:name="envelope address" w:semiHidden="1" w:unhideWhenUsed="1"/>
-    <w:lsdException w:name="envelope return" w:semiHidden="1" w:unhideWhenUsed="1"/>
-    <w:lsdException w:name="footnote reference" w:semiHidden="1" w:unhideWhenUsed="1"/>
-    <w:lsdException w:name="annotation reference" w:semiHidden="1" w:unhideWhenUsed="1"/>
-    <w:lsdException w:name="line number" w:semiHidden="1" w:unhideWhenUsed="1"/>
-    <w:lsdException w:name="page number" w:semiHidden="1" w:unhideWhenUsed="1"/>
-    <w:lsdException w:name="endnote reference" w:semiHidden="1" w:unhideWhenUsed="1"/>
-    <w:lsdException w:name="endnote text" w:semiHidden="1" w:unhideWhenUsed="1"/>
-    <w:lsdException w:name="table of authorities" w:semiHidden="1" w:unhideWhenUsed="1"/>
-    <w:lsdException w:name="macro" w:semiHidden="1" w:unhideWhenUsed="1"/>
-    <w:lsdException w:name="toa heading" w:semiHidden="1" w:unhideWhenUsed="1"/>
-    <w:lsdException w:name="List" w:semiHidden="1" w:unhideWhenUsed="1"/>
-    <w:lsdException w:name="List Bullet" w:semiHidden="1" w:unhideWhenUsed="1"/>
-    <w:lsdException w:name="List Number" w:semiHidden="1" w:unhideWhenUsed="1"/>
-    <w:lsdException w:name="List 2" w:semiHidden="1" w:unhideWhenUsed="1"/>
-    <w:lsdException w:name="List 3" w:semiHidden="1" w:unhideWhenUsed="1"/>
-    <w:lsdException w:name="List 4" w:semiHidden="1" w:unhideWhenUsed="1"/>
-    <w:lsdException w:name="List 5" w:semiHidden="1" w:unhideWhenUsed="1"/>
-    <w:lsdException w:name="List Bullet 2" w:semiHidden="1" w:unhideWhenUsed="1"/>
-    <w:lsdException w:name="List Bullet 3" w:semiHidden="1" w:unhideWhenUsed="1"/>
-    <w:lsdException w:name="List Bullet 4" w:semiHidden="1" w:unhideWhenUsed="1"/>
-    <w:lsdException w:name="List Bullet 5" w:semiHidden="1" w:unhideWhenUsed="1"/>
-    <w:lsdException w:name="List Number 2" w:semiHidden="1" w:unhideWhenUsed="1"/>
-    <w:lsdException w:name="List Number 3" w:semiHidden="1" w:unhideWhenUsed="1"/>
-    <w:lsdException w:name="List Number 4" w:semiHidden="1" w:unhideWhenUsed="1"/>
-    <w:lsdException w:name="List Number 5" w:semiHidden="1" w:unhideWhenUsed="1"/>
-    <w:lsdException w:name="Title" w:uiPriority="10" w:qFormat="1"/>
-    <w:lsdException w:name="Closing" w:semiHidden="1" w:unhideWhenUsed="1"/>
-    <w:lsdException w:name="Signature" w:semiHidden="1" w:unhideWhenUsed="1"/>
-    <w:lsdException w:name="Default Paragraph Font" w:semiHidden="1" w:uiPriority="1" w:unhideWhenUsed="1"/>
-    <w:lsdException w:name="Body Text" w:semiHidden="1" w:unhideWhenUsed="1"/>
-    <w:lsdException w:name="Body Text Indent" w:semiHidden="1" w:unhideWhenUsed="1"/>
-    <w:lsdException w:name="List Continue" w:semiHidden="1" w:unhideWhenUsed="1"/>
-    <w:lsdException w:name="List Continue 2" w:semiHidden="1" w:unhideWhenUsed="1"/>
-    <w:lsdException w:name="List Continue 3" w:semiHidden="1" w:unhideWhenUsed="1"/>
-    <w:lsdException w:name="List Continue 4" w:semiHidden="1" w:unhideWhenUsed="1"/>
-    <w:lsdException w:name="List Continue 5" w:semiHidden="1" w:unhideWhenUsed="1"/>
-    <w:lsdException w:name="Message Header" w:semiHidden="1" w:unhideWhenUsed="1"/>
-    <w:lsdException w:name="Subtitle" w:uiPriority="11" w:qFormat="1"/>
-    <w:lsdException w:name="Salutation" w:semiHidden="1" w:unhideWhenUsed="1"/>
-    <w:lsdException w:name="Date" w:semiHidden="1" w:unhideWhenUsed="1"/>
-    <w:lsdException w:name="Body Text First Indent" w:semiHidden="1" w:unhideWhenUsed="1"/>
-    <w:lsdException w:name="Body Text First Indent 2" w:semiHidden="1" w:unhideWhenUsed="1"/>
-    <w:lsdException w:name="Note Heading" w:semiHidden="1" w:unhideWhenUsed="1"/>
-    <w:lsdException w:name="Body Text 2" w:semiHidden="1" w:unhideWhenUsed="1"/>
-    <w:lsdException w:name="Body Text 3" w:semiHidden="1" w:unhideWhenUsed="1"/>
-    <w:lsdException w:name="Body Text Indent 2" w:semiHidden="1" w:unhideWhenUsed="1"/>
-    <w:lsdException w:name="Body Text Indent 3" w:semiHidden="1" w:unhideWhenUsed="1"/>
-    <w:lsdException w:name="Block Text" w:semiHidden="1" w:unhideWhenUsed="1"/>
-    <w:lsdException w:name="Hyperlink" w:semiHidden="1" w:unhideWhenUsed="1"/>
-    <w:lsdException w:name="FollowedHyperlink" w:semiHidden="1" w:unhideWhenUsed="1"/>
-    <w:lsdException w:name="Strong" w:uiPriority="22" w:qFormat="1"/>
-    <w:lsdException w:name="Emphasis" w:uiPriority="20" w:qFormat="1"/>
-    <w:lsdException w:name="Document Map" w:semiHidden="1" w:unhideWhenUsed="1"/>
-    <w:lsdException w:name="Plain Text" w:semiHidden="1" w:unhideWhenUsed="1"/>
-    <w:lsdException w:name="E-mail Signature" w:semiHidden="1" w:unhideWhenUsed="1"/>
-    <w:lsdException w:name="HTML Top of Form" w:semiHidden="1" w:unhideWhenUsed="1"/>
-    <w:lsdException w:name="HTML Bottom of Form" w:semiHidden="1" w:unhideWhenUsed="1"/>
-    <w:lsdException w:name="Normal (Web)" w:semiHidden="1" w:unhideWhenUsed="1"/>
-    <w:lsdException w:name="HTML Acronym" w:semiHidden="1" w:unhideWhenUsed="1"/>
-    <w:lsdException w:name="HTML Address" w:semiHidden="1" w:unhideWhenUsed="1"/>
-    <w:lsdException w:name="HTML Cite" w:semiHidden="1" w:unhideWhenUsed="1"/>
-    <w:lsdException w:name="HTML Code" w:semiHidden="1" w:unhideWhenUsed="1"/>
-    <w:lsdException w:name="HTML Definition" w:semiHidden="1" w:unhideWhenUsed="1"/>
-    <w:lsdException w:name="HTML Keyboard" w:semiHidden="1" w:unhideWhenUsed="1"/>
-    <w:lsdException w:name="HTML Preformatted" w:semiHidden="1" w:unhideWhenUsed="1"/>
-    <w:lsdException w:name="HTML Sample" w:semiHidden="1" w:unhideWhenUsed="1"/>
-    <w:lsdException w:name="HTML Typewriter" w:semiHidden="1" w:unhideWhenUsed="1"/>
-    <w:lsdException w:name="HTML Variable" w:semiHidden="1" w:unhideWhenUsed="1"/>
-    <w:lsdException w:name="Normal Table" w:semiHidden="1" w:unhideWhenUsed="1"/>
-    <w:lsdException w:name="annotation subject" w:semiHidden="1" w:unhideWhenUsed="1"/>
-    <w:lsdException w:name="No List" w:semiHidden="1" w:unhideWhenUsed="1"/>
-    <w:lsdException w:name="Outline List 1" w:semiHidden="1" w:unhideWhenUsed="1"/>
-    <w:lsdException w:name="Outline List 2" w:semiHidden="1" w:unhideWhenUsed="1"/>
-    <w:lsdException w:name="Outline List 3" w:semiHidden="1" w:unhideWhenUsed="1"/>
-    <w:lsdException w:name="Table Simple 1" w:semiHidden="1" w:unhideWhenUsed="1"/>
-    <w:lsdException w:name="Table Simple 2" w:semiHidden="1" w:unhideWhenUsed="1"/>
-    <w:lsdException w:name="Table Simple 3" w:semiHidden="1" w:unhideWhenUsed="1"/>
-    <w:lsdException w:name="Table Classic 1" w:semiHidden="1" w:unhideWhenUsed="1"/>
-    <w:lsdException w:name="Table Classic 2" w:semiHidden="1" w:unhideWhenUsed="1"/>
-    <w:lsdException w:name="Table Classic 3" w:semiHidden="1" w:unhideWhenUsed="1"/>
-    <w:lsdException w:name="Table Classic 4" w:semiHidden="1" w:unhideWhenUsed="1"/>
-    <w:lsdException w:name="Table Colorful 1" w:semiHidden="1" w:unhideWhenUsed="1"/>
-    <w:lsdException w:name="Table Colorful 2" w:semiHidden="1" w:unhideWhenUsed="1"/>
-    <w:lsdException w:name="Table Colorful 3" w:semiHidden="1" w:unhideWhenUsed="1"/>
-    <w:lsdException w:name="Table Columns 1" w:semiHidden="1" w:unhideWhenUsed="1"/>
-    <w:lsdException w:name="Table Columns 2" w:semiHidden="1" w:unhideWhenUsed="1"/>
-    <w:lsdException w:name="Table Columns 3" w:semiHidden="1" w:unhideWhenUsed="1"/>
-    <w:lsdException w:name="Table Columns 4" w:semiHidden="1" w:unhideWhenUsed="1"/>
-    <w:lsdException w:name="Table Columns 5" w:semiHidden="1" w:unhideWhenUsed="1"/>
-    <w:lsdException w:name="Table Grid 1" w:semiHidden="1" w:unhideWhenUsed="1"/>
-    <w:lsdException w:name="Table Grid 2" w:semiHidden="1" w:unhideWhenUsed="1"/>
-    <w:lsdException w:name="Table Grid 3" w:semiHidden="1" w:unhideWhenUsed="1"/>
-    <w:lsdException w:name="Table Grid 4" w:semiHidden="1" w:unhideWhenUsed="1"/>
-    <w:lsdException w:name="Table Grid 5" w:semiHidden="1" w:unhideWhenUsed="1"/>
-    <w:lsdException w:name="Table Grid 6" w:semiHidden="1" w:unhideWhenUsed="1"/>
-    <w:lsdException w:name="Table Grid 7" w:semiHidden="1" w:unhideWhenUsed="1"/>
-    <w:lsdException w:name="Table Grid 8" w:semiHidden="1" w:unhideWhenUsed="1"/>
-    <w:lsdException w:name="Table List 1" w:semiHidden="1" w:unhideWhenUsed="1"/>
-    <w:lsdException w:name="Table List 2" w:semiHidden="1" w:unhideWhenUsed="1"/>
-    <w:lsdException w:name="Table List 3" w:semiHidden="1" w:unhideWhenUsed="1"/>
-    <w:lsdException w:name="Table List 4" w:semiHidden="1" w:unhideWhenUsed="1"/>
-    <w:lsdException w:name="Table List 5" w:semiHidden="1" w:unhideWhenUsed="1"/>
-    <w:lsdException w:name="Table List 6" w:semiHidden="1" w:unhideWhenUsed="1"/>
-    <w:lsdException w:name="Table List 7" w:semiHidden="1" w:unhideWhenUsed="1"/>
-    <w:lsdException w:name="Table List 8" w:semiHidden="1" w:unhideWhenUsed="1"/>
-    <w:lsdException w:name="Table 3D effects 1" w:semiHidden="1" w:unhideWhenUsed="1"/>
-    <w:lsdException w:name="Table 3D effects 2" w:semiHidden="1" w:unhideWhenUsed="1"/>
-    <w:lsdException w:name="Table 3D effects 3" w:semiHidden="1" w:unhideWhenUsed="1"/>
-    <w:lsdException w:name="Table Contemporary" w:semiHidden="1" w:unhideWhenUsed="1"/>
-    <w:lsdException w:name="Table Elegant" w:semiHidden="1" w:unhideWhenUsed="1"/>
-    <w:lsdException w:name="Table Professional" w:semiHidden="1" w:unhideWhenUsed="1"/>
-    <w:lsdException w:name="Table Subtle 1" w:semiHidden="1" w:unhideWhenUsed="1"/>
-    <w:lsdException w:name="Table Subtle 2" w:semiHidden="1" w:unhideWhenUsed="1"/>
-    <w:lsdException w:name="Table Web 1" w:semiHidden="1" w:unhideWhenUsed="1"/>
-    <w:lsdException w:name="Table Web 2" w:semiHidden="1" w:unhideWhenUsed="1"/>
-    <w:lsdException w:name="Table Web 3" w:semiHidden="1" w:unhideWhenUsed="1"/>
-    <w:lsdException w:name="Balloon Text" w:semiHidden="1" w:unhideWhenUsed="1"/>
-    <w:lsdException w:name="Table Grid" w:uiPriority="39"/>
-    <w:lsdException w:name="Table Theme" w:semiHidden="1" w:unhideWhenUsed="1"/>
-    <w:lsdException w:name="Placeholder Text" w:semiHidden="1"/>
-    <w:lsdException w:name="No Spacing" w:uiPriority="1" w:qFormat="1"/>
-    <w:lsdException w:name="Light Shading" w:uiPriority="60"/>
-    <w:lsdException w:name="Light List" w:uiPriority="61"/>
-    <w:lsdException w:name="Light Grid" w:uiPriority="62"/>
-    <w:lsdException w:name="Medium Shading 1" w:uiPriority="63"/>
-    <w:lsdException w:name="Medium Shading 2" w:uiPriority="64"/>
-    <w:lsdException w:name="Medium List 1" w:uiPriority="65"/>
-    <w:lsdException w:name="Medium List 2" w:uiPriority="66"/>
-    <w:lsdException w:name="Medium Grid 1" w:uiPriority="67"/>
-    <w:lsdException w:name="Medium Grid 2" w:uiPriority="68"/>
-    <w:lsdException w:name="Medium Grid 3" w:uiPriority="69"/>
-    <w:lsdException w:name="Dark List" w:uiPriority="70"/>
-    <w:lsdException w:name="Colorful Shading" w:uiPriority="71"/>
-    <w:lsdException w:name="Colorful List" w:uiPriority="72"/>
-    <w:lsdException w:name="Colorful Grid" w:uiPriority="73"/>
-    <w:lsdException w:name="Light Shading Accent 1" w:uiPriority="60"/>
-    <w:lsdException w:name="Light List Accent 1" w:uiPriority="61"/>
-    <w:lsdException w:name="Light Grid Accent 1" w:uiPriority="62"/>
-    <w:lsdException w:name="Medium Shading 1 Accent 1" w:uiPriority="63"/>
-    <w:lsdException w:name="Medium Shading 2 Accent 1" w:uiPriority="64"/>
-    <w:lsdException w:name="Medium List 1 Accent 1" w:uiPriority="65"/>
-    <w:lsdException w:name="Revision" w:semiHidden="1"/>
-    <w:lsdException w:name="List Paragraph" w:uiPriority="34" w:qFormat="1"/>
-    <w:lsdException w:name="Quote" w:uiPriority="29" w:qFormat="1"/>
-    <w:lsdException w:name="Intense Quote" w:uiPriority="30" w:qFormat="1"/>
-    <w:lsdException w:name="Medium List 2 Accent 1" w:uiPriority="66"/>
-    <w:lsdException w:name="Medium Grid 1 Accent 1" w:uiPriority="67"/>
-    <w:lsdException w:name="Medium Grid 2 Accent 1" w:uiPriority="68"/>
-    <w:lsdException w:name="Medium Grid 3 Accent 1" w:uiPriority="69"/>
-    <w:lsdException w:name="Dark List Accent 1" w:uiPriority="70"/>
-    <w:lsdException w:name="Colorful Shading Accent 1" w:uiPriority="71"/>
-    <w:lsdException w:name="Colorful List Accent 1" w:uiPriority="72"/>
-    <w:lsdException w:name="Colorful Grid Accent 1" w:uiPriority="73"/>
-    <w:lsdException w:name="Light Shading Accent 2" w:uiPriority="60"/>
-    <w:lsdException w:name="Light List Accent 2" w:uiPriority="61"/>
-    <w:lsdException w:name="Light Grid Accent 2" w:uiPriority="62"/>
-    <w:lsdException w:name="Medium Shading 1 Accent 2" w:uiPriority="63"/>
-    <w:lsdException w:name="Medium Shading 2 Accent 2" w:uiPriority="64"/>
-    <w:lsdException w:name="Medium List 1 Accent 2" w:uiPriority="65"/>
-    <w:lsdException w:name="Medium List 2 Accent 2" w:uiPriority="66"/>
-    <w:lsdException w:name="Medium Grid 1 Accent 2" w:uiPriority="67"/>
-    <w:lsdException w:name="Medium Grid 2 Accent 2" w:uiPriority="68"/>
-    <w:lsdException w:name="Medium Grid 3 Accent 2" w:uiPriority="69"/>
-    <w:lsdException w:name="Dark List Accent 2" w:uiPriority="70"/>
-    <w:lsdException w:name="Colorful Shading Accent 2" w:uiPriority="71"/>
-    <w:lsdException w:name="Colorful List Accent 2" w:uiPriority="72"/>
-    <w:lsdException w:name="Colorful Grid Accent 2" w:uiPriority="73"/>
-    <w:lsdException w:name="Light Shading Accent 3" w:uiPriority="60"/>
-    <w:lsdException w:name="Light List Accent 3" w:uiPriority="61"/>
-    <w:lsdException w:name="Light Grid Accent 3" w:uiPriority="62"/>
-    <w:lsdException w:name="Medium Shading 1 Accent 3" w:uiPriority="63"/>
-    <w:lsdException w:name="Medium Shading 2 Accent 3" w:uiPriority="64"/>
-    <w:lsdException w:name="Medium List 1 Accent 3" w:uiPriority="65"/>
-    <w:lsdException w:name="Medium List 2 Accent 3" w:uiPriority="66"/>
-    <w:lsdException w:name="Medium Grid 1 Accent 3" w:uiPriority="67"/>
-    <w:lsdException w:name="Medium Grid 2 Accent 3" w:uiPriority="68"/>
-    <w:lsdException w:name="Medium Grid 3 Accent 3" w:uiPriority="69"/>
-    <w:lsdException w:name="Dark List Accent 3" w:uiPriority="70"/>
-    <w:lsdException w:name="Colorful Shading Accent 3" w:uiPriority="71"/>
-    <w:lsdException w:name="Colorful List Accent 3" w:uiPriority="72"/>
-    <w:lsdException w:name="Colorful Grid Accent 3" w:uiPriority="73"/>
-    <w:lsdException w:name="Light Shading Accent 4" w:uiPriority="60"/>
-    <w:lsdException w:name="Light List Accent 4" w:uiPriority="61"/>
-    <w:lsdException w:name="Light Grid Accent 4" w:uiPriority="62"/>
-    <w:lsdException w:name="Medium Shading 1 Accent 4" w:uiPriority="63"/>
-    <w:lsdException w:name="Medium Shading 2 Accent 4" w:uiPriority="64"/>
-    <w:lsdException w:name="Medium List 1 Accent 4" w:uiPriority="65"/>
-    <w:lsdException w:name="Medium List 2 Accent 4" w:uiPriority="66"/>
-    <w:lsdException w:name="Medium Grid 1 Accent 4" w:uiPriority="67"/>
-    <w:lsdException w:name="Medium Grid 2 Accent 4" w:uiPriority="68"/>
-    <w:lsdException w:name="Medium Grid 3 Accent 4" w:uiPriority="69"/>
-    <w:lsdException w:name="Dark List Accent 4" w:uiPriority="70"/>
-    <w:lsdException w:name="Colorful Shading Accent 4" w:uiPriority="71"/>
-    <w:lsdException w:name="Colorful List Accent 4" w:uiPriority="72"/>
-    <w:lsdException w:name="Colorful Grid Accent 4" w:uiPriority="73"/>
-    <w:lsdException w:name="Light Shading Accent 5" w:uiPriority="60"/>
-    <w:lsdException w:name="Light List Accent 5" w:uiPriority="61"/>
-    <w:lsdException w:name="Light Grid Accent 5" w:uiPriority="62"/>
-    <w:lsdException w:name="Medium Shading 1 Accent 5" w:uiPriority="63"/>
-    <w:lsdException w:name="Medium Shading 2 Accent 5" w:uiPriority="64"/>
-    <w:lsdException w:name="Medium List 1 Accent 5" w:uiPriority="65"/>
-    <w:lsdException w:name="Medium List 2 Accent 5" w:uiPriority="66"/>
-    <w:lsdException w:name="Medium Grid 1 Accent 5" w:uiPriority="67"/>
-    <w:lsdException w:name="Medium Grid 2 Accent 5" w:uiPriority="68"/>
-    <w:lsdException w:name="Medium Grid 3 Accent 5" w:uiPriority="69"/>
-    <w:lsdException w:name="Dark List Accent 5" w:uiPriority="70"/>
-    <w:lsdException w:name="Colorful Shading Accent 5" w:uiPriority="71"/>
-    <w:lsdException w:name="Colorful List Accent 5" w:uiPriority="72"/>
-    <w:lsdException w:name="Colorful Grid Accent 5" w:uiPriority="73"/>
-    <w:lsdException w:name="Light Shading Accent 6" w:uiPriority="60"/>
-    <w:lsdException w:name="Light List Accent 6" w:uiPriority="61"/>
-    <w:lsdException w:name="Light Grid Accent 6" w:uiPriority="62"/>
-    <w:lsdException w:name="Medium Shading 1 Accent 6" w:uiPriority="63"/>
-    <w:lsdException w:name="Medium Shading 2 Accent 6" w:uiPriority="64"/>
-    <w:lsdException w:name="Medium List 1 Accent 6" w:uiPriority="65"/>
-    <w:lsdException w:name="Medium List 2 Accent 6" w:uiPriority="66"/>
-    <w:lsdException w:name="Medium Grid 1 Accent 6" w:uiPriority="67"/>
-    <w:lsdException w:name="Medium Grid 2 Accent 6" w:uiPriority="68"/>
-    <w:lsdException w:name="Medium Grid 3 Accent 6" w:uiPriority="69"/>
-    <w:lsdException w:name="Dark List Accent 6" w:uiPriority="70"/>
-    <w:lsdException w:name="Colorful Shading Accent 6" w:uiPriority="71"/>
-    <w:lsdException w:name="Colorful List Accent 6" w:uiPriority="72"/>
-    <w:lsdException w:name="Colorful Grid Accent 6" w:uiPriority="73"/>
-    <w:lsdException w:name="Subtle Emphasis" w:uiPriority="19" w:qFormat="1"/>
-    <w:lsdException w:name="Intense Emphasis" w:uiPriority="21" w:qFormat="1"/>
-    <w:lsdException w:name="Subtle Reference" w:uiPriority="31" w:qFormat="1"/>
-    <w:lsdException w:name="Intense Reference" w:uiPriority="32" w:qFormat="1"/>
-    <w:lsdException w:name="Book Title" w:uiPriority="33" w:qFormat="1"/>
-    <w:lsdException w:name="Bibliography" w:semiHidden="1" w:uiPriority="37" w:unhideWhenUsed="1"/>
-    <w:lsdException w:name="TOC Heading" w:semiHidden="1" w:uiPriority="39" w:unhideWhenUsed="1" w:qFormat="1"/>
-    <w:lsdException w:name="Plain Table 1" w:uiPriority="41"/>
-    <w:lsdException w:name="Plain Table 2" w:uiPriority="42"/>
-    <w:lsdException w:name="Plain Table 3" w:uiPriority="43"/>
-    <w:lsdException w:name="Plain Table 4" w:uiPriority="44"/>
-    <w:lsdException w:name="Plain Table 5" w:uiPriority="45"/>
-    <w:lsdException w:name="Grid Table Light" w:uiPriority="40"/>
-    <w:lsdException w:name="Grid Table 1 Light" w:uiPriority="46"/>
-    <w:lsdException w:name="Grid Table 2" w:uiPriority="47"/>
-    <w:lsdException w:name="Grid Table 3" w:uiPriority="48"/>
-    <w:lsdException w:name="Grid Table 4" w:uiPriority="49"/>
-    <w:lsdException w:name="Grid Table 5 Dark" w:uiPriority="50"/>
-    <w:lsdException w:name="Grid Table 6 Colorful" w:uiPriority="51"/>
-    <w:lsdException w:name="Grid Table 7 Colorful" w:uiPriority="52"/>
-    <w:lsdException w:name="Grid Table 1 Light Accent 1" w:uiPriority="46"/>
-    <w:lsdException w:name="Grid Table 2 Accent 1" w:uiPriority="47"/>
-    <w:lsdException w:name="Grid Table 3 Accent 1" w:uiPriority="48"/>
-    <w:lsdException w:name="Grid Table 4 Accent 1" w:uiPriority="49"/>
-    <w:lsdException w:name="Grid Table 5 Dark Accent 1" w:uiPriority="50"/>
-    <w:lsdException w:name="Grid Table 6 Colorful Accent 1" w:uiPriority="51"/>
-    <w:lsdException w:name="Grid Table 7 Colorful Accent 1" w:uiPriority="52"/>
-    <w:lsdException w:name="Grid Table 1 Light Accent 2" w:uiPriority="46"/>
-    <w:lsdException w:name="Grid Table 2 Accent 2" w:uiPriority="47"/>
-    <w:lsdException w:name="Grid Table 3 Accent 2" w:uiPriority="48"/>
-    <w:lsdException w:name="Grid Table 4 Accent 2" w:uiPriority="49"/>
-    <w:lsdException w:name="Grid Table 5 Dark Accent 2" w:uiPriority="50"/>
-    <w:lsdException w:name="Grid Table 6 Colorful Accent 2" w:uiPriority="51"/>
-    <w:lsdException w:name="Grid Table 7 Colorful Accent 2" w:uiPriority="52"/>
-    <w:lsdException w:name="Grid Table 1 Light Accent 3" w:uiPriority="46"/>
-    <w:lsdException w:name="Grid Table 2 Accent 3" w:uiPriority="47"/>
-    <w:lsdException w:name="Grid Table 3 Accent 3" w:uiPriority="48"/>
-    <w:lsdException w:name="Grid Table 4 Accent 3" w:uiPriority="49"/>
-    <w:lsdException w:name="Grid Table 5 Dark Accent 3" w:uiPriority="50"/>
-    <w:lsdException w:name="Grid Table 6 Colorful Accent 3" w:uiPriority="51"/>
-    <w:lsdException w:name="Grid Table 7 Colorful Accent 3" w:uiPriority="52"/>
-    <w:lsdException w:name="Grid Table 1 Light Accent 4" w:uiPriority="46"/>
-    <w:lsdException w:name="Grid Table 2 Accent 4" w:uiPriority="47"/>
-    <w:lsdException w:name="Grid Table 3 Accent 4" w:uiPriority="48"/>
-    <w:lsdException w:name="Grid Table 4 Accent 4" w:uiPriority="49"/>
-    <w:lsdException w:name="Grid Table 5 Dark Accent 4" w:uiPriority="50"/>
-    <w:lsdException w:name="Grid Table 6 Colorful Accent 4" w:uiPriority="51"/>
-    <w:lsdException w:name="Grid Table 7 Colorful Accent 4" w:uiPriority="52"/>
-    <w:lsdException w:name="Grid Table 1 Light Accent 5" w:uiPriority="46"/>
-    <w:lsdException w:name="Grid Table 2 Accent 5" w:uiPriority="47"/>
-    <w:lsdException w:name="Grid Table 3 Accent 5" w:uiPriority="48"/>
-    <w:lsdException w:name="Grid Table 4 Accent 5" w:uiPriority="49"/>
-    <w:lsdException w:name="Grid Table 5 Dark Accent 5" w:uiPriority="50"/>
-    <w:lsdException w:name="Grid Table 6 Colorful Accent 5" w:uiPriority="51"/>
-    <w:lsdException w:name="Grid Table 7 Colorful Accent 5" w:uiPriority="52"/>
-    <w:lsdException w:name="Grid Table 1 Light Accent 6" w:uiPriority="46"/>
-    <w:lsdException w:name="Grid Table 2 Accent 6" w:uiPriority="47"/>
-    <w:lsdException w:name="Grid Table 3 Accent 6" w:uiPriority="48"/>
-    <w:lsdException w:name="Grid Table 4 Accent 6" w:uiPriority="49"/>
-    <w:lsdException w:name="Grid Table 5 Dark Accent 6" w:uiPriority="50"/>
-    <w:lsdException w:name="Grid Table 6 Colorful Accent 6" w:uiPriority="51"/>
-    <w:lsdException w:name="Grid Table 7 Colorful Accent 6" w:uiPriority="52"/>
-    <w:lsdException w:name="List Table 1 Light" w:uiPriority="46"/>
-    <w:lsdException w:name="List Table 2" w:uiPriority="47"/>
-    <w:lsdException w:name="List Table 3" w:uiPriority="48"/>
-    <w:lsdException w:name="List Table 4" w:uiPriority="49"/>
-    <w:lsdException w:name="List Table 5 Dark" w:uiPriority="50"/>
-    <w:lsdException w:name="List Table 6 Colorful" w:uiPriority="51"/>
-    <w:lsdException w:name="List Table 7 Colorful" w:uiPriority="52"/>
-    <w:lsdException w:name="List Table 1 Light Accent 1" w:uiPriority="46"/>
-    <w:lsdException w:name="List Table 2 Accent 1" w:uiPriority="47"/>
-    <w:lsdException w:name="List Table 3 Accent 1" w:uiPriority="48"/>
-    <w:lsdException w:name="List Table 4 Accent 1" w:uiPriority="49"/>
-    <w:lsdException w:name="List Table 5 Dark Accent 1" w:uiPriority="50"/>
-    <w:lsdException w:name="List Table 6 Colorful Accent 1" w:uiPriority="51"/>
-    <w:lsdException w:name="List Table 7 Colorful Accent 1" w:uiPriority="52"/>
-    <w:lsdException w:name="List Table 1 Light Accent 2" w:uiPriority="46"/>
-    <w:lsdException w:name="List Table 2 Accent 2" w:uiPriority="47"/>
-    <w:lsdException w:name="List Table 3 Accent 2" w:uiPriority="48"/>
-    <w:lsdException w:name="List Table 4 Accent 2" w:uiPriority="49"/>
-    <w:lsdException w:name="List Table 5 Dark Accent 2" w:uiPriority="50"/>
-    <w:lsdException w:name="List Table 6 Colorful Accent 2" w:uiPriority="51"/>
-    <w:lsdException w:name="List Table 7 Colorful Accent 2" w:uiPriority="52"/>
-    <w:lsdException w:name="List Table 1 Light Accent 3" w:uiPriority="46"/>
-    <w:lsdException w:name="List Table 2 Accent 3" w:uiPriority="47"/>
-    <w:lsdException w:name="List Table 3 Accent 3" w:uiPriority="48"/>
-    <w:lsdException w:name="List Table 4 Accent 3" w:uiPriority="49"/>
-    <w:lsdException w:name="List Table 5 Dark Accent 3" w:uiPriority="50"/>
-    <w:lsdException w:name="List Table 6 Colorful Accent 3" w:uiPriority="51"/>
-    <w:lsdException w:name="List Table 7 Colorful Accent 3" w:uiPriority="52"/>
-    <w:lsdException w:name="List Table 1 Light Accent 4" w:uiPriority="46"/>
-    <w:lsdException w:name="List Table 2 Accent 4" w:uiPriority="47"/>
-    <w:lsdException w:name="List Table 3 Accent 4" w:uiPriority="48"/>
-    <w:lsdException w:name="List Table 4 Accent 4" w:uiPriority="49"/>
-    <w:lsdException w:name="List Table 5 Dark Accent 4" w:uiPriority="50"/>
-    <w:lsdException w:name="List Table 6 Colorful Accent 4" w:uiPriority="51"/>
-    <w:lsdException w:name="List Table 7 Colorful Accent 4" w:uiPriority="52"/>
-    <w:lsdException w:name="List Table 1 Light Accent 5" w:uiPriority="46"/>
-    <w:lsdException w:name="List Table 2 Accent 5" w:uiPriority="47"/>
-    <w:lsdException w:name="List Table 3 Accent 5" w:uiPriority="48"/>
-    <w:lsdException w:name="List Table 4 Accent 5" w:uiPriority="49"/>
-    <w:lsdException w:name="List Table 5 Dark Accent 5" w:uiPriority="50"/>
-    <w:lsdException w:name="List Table 6 Colorful Accent 5" w:uiPriority="51"/>
-    <w:lsdException w:name="List Table 7 Colorful Accent 5" w:uiPriority="52"/>
-    <w:lsdException w:name="List Table 1 Light Accent 6" w:uiPriority="46"/>
-    <w:lsdException w:name="List Table 2 Accent 6" w:uiPriority="47"/>
-    <w:lsdException w:name="List Table 3 Accent 6" w:uiPriority="48"/>
-    <w:lsdException w:name="List Table 4 Accent 6" w:uiPriority="49"/>
-    <w:lsdException w:name="List Table 5 Dark Accent 6" w:uiPriority="50"/>
-    <w:lsdException w:name="List Table 6 Colorful Accent 6" w:uiPriority="51"/>
-    <w:lsdException w:name="List Table 7 Colorful Accent 6" w:uiPriority="52"/>
+  <w:latentStyles w:defLockedState="0" w:defUIPriority="99" w:defSemiHidden="1" w:defUnhideWhenUsed="1" w:defQFormat="0" w:count="267">
+    <w:lsdException w:name="Normal" w:semiHidden="0" w:uiPriority="0" w:unhideWhenUsed="0" w:qFormat="1"/>
+    <w:lsdException w:name="heading 1" w:semiHidden="0" w:uiPriority="9" w:unhideWhenUsed="0" w:qFormat="1"/>
+    <w:lsdException w:name="heading 2" w:uiPriority="9" w:qFormat="1"/>
+    <w:lsdException w:name="heading 3" w:uiPriority="9" w:qFormat="1"/>
+    <w:lsdException w:name="heading 4" w:uiPriority="9" w:qFormat="1"/>
+    <w:lsdException w:name="heading 5" w:uiPriority="9" w:qFormat="1"/>
+    <w:lsdException w:name="heading 6" w:uiPriority="9" w:qFormat="1"/>
+    <w:lsdException w:name="heading 7" w:uiPriority="9" w:qFormat="1"/>
+    <w:lsdException w:name="heading 8" w:uiPriority="9" w:qFormat="1"/>
+    <w:lsdException w:name="heading 9" w:uiPriority="9" w:qFormat="1"/>
+    <w:lsdException w:name="toc 1" w:uiPriority="39"/>
+    <w:lsdException w:name="toc 2" w:uiPriority="39"/>
+    <w:lsdException w:name="toc 3" w:uiPriority="39"/>
+    <w:lsdException w:name="toc 4" w:uiPriority="39"/>
+    <w:lsdException w:name="toc 5" w:uiPriority="39"/>
+    <w:lsdException w:name="toc 6" w:uiPriority="39"/>
+    <w:lsdException w:name="toc 7" w:uiPriority="39"/>
+    <w:lsdException w:name="toc 8" w:uiPriority="39"/>
+    <w:lsdException w:name="toc 9" w:uiPriority="39"/>
+    <w:lsdException w:name="caption" w:uiPriority="35" w:qFormat="1"/>
+    <w:lsdException w:name="Title" w:semiHidden="0" w:uiPriority="10" w:unhideWhenUsed="0" w:qFormat="1"/>
+    <w:lsdException w:name="Default Paragraph Font" w:uiPriority="1"/>
+    <w:lsdException w:name="Subtitle" w:semiHidden="0" w:uiPriority="11" w:unhideWhenUsed="0" w:qFormat="1"/>
+    <w:lsdException w:name="Strong" w:semiHidden="0" w:uiPriority="22" w:unhideWhenUsed="0" w:qFormat="1"/>
+    <w:lsdException w:name="Emphasis" w:semiHidden="0" w:uiPriority="20" w:unhideWhenUsed="0" w:qFormat="1"/>
+    <w:lsdException w:name="Table Grid" w:semiHidden="0" w:uiPriority="39" w:unhideWhenUsed="0"/>
+    <w:lsdException w:name="Placeholder Text" w:unhideWhenUsed="0"/>
+    <w:lsdException w:name="No Spacing" w:semiHidden="0" w:uiPriority="1" w:unhideWhenUsed="0" w:qFormat="1"/>
+    <w:lsdException w:name="Light Shading" w:semiHidden="0" w:uiPriority="60" w:unhideWhenUsed="0"/>
+    <w:lsdException w:name="Light List" w:semiHidden="0" w:uiPriority="61" w:unhideWhenUsed="0"/>
+    <w:lsdException w:name="Light Grid" w:semiHidden="0" w:uiPriority="62" w:unhideWhenUsed="0"/>
+    <w:lsdException w:name="Medium Shading 1" w:semiHidden="0" w:uiPriority="63" w:unhideWhenUsed="0"/>
+    <w:lsdException w:name="Medium Shading 2" w:semiHidden="0" w:uiPriority="64" w:unhideWhenUsed="0"/>
+    <w:lsdException w:name="Medium List 1" w:semiHidden="0" w:uiPriority="65" w:unhideWhenUsed="0"/>
+    <w:lsdException w:name="Medium List 2" w:semiHidden="0" w:uiPriority="66" w:unhideWhenUsed="0"/>
+    <w:lsdException w:name="Medium Grid 1" w:semiHidden="0" w:uiPriority="67" w:unhideWhenUsed="0"/>
+    <w:lsdException w:name="Medium Grid 2" w:semiHidden="0" w:uiPriority="68" w:unhideWhenUsed="0"/>
+    <w:lsdException w:name="Medium Grid 3" w:semiHidden="0" w:uiPriority="69" w:unhideWhenUsed="0"/>
+    <w:lsdException w:name="Dark List" w:semiHidden="0" w:uiPriority="70" w:unhideWhenUsed="0"/>
+    <w:lsdException w:name="Colorful Shading" w:semiHidden="0" w:uiPriority="71" w:unhideWhenUsed="0"/>
+    <w:lsdException w:name="Colorful List" w:semiHidden="0" w:uiPriority="72" w:unhideWhenUsed="0"/>
+    <w:lsdException w:name="Colorful Grid" w:semiHidden="0" w:uiPriority="73" w:unhideWhenUsed="0"/>
+    <w:lsdException w:name="Light Shading Accent 1" w:semiHidden="0" w:uiPriority="60" w:unhideWhenUsed="0"/>
+    <w:lsdException w:name="Light List Accent 1" w:semiHidden="0" w:uiPriority="61" w:unhideWhenUsed="0"/>
+    <w:lsdException w:name="Light Grid Accent 1" w:semiHidden="0" w:uiPriority="62" w:unhideWhenUsed="0"/>
+    <w:lsdException w:name="Medium Shading 1 Accent 1" w:semiHidden="0" w:uiPriority="63" w:unhideWhenUsed="0"/>
+    <w:lsdException w:name="Medium Shading 2 Accent 1" w:semiHidden="0" w:uiPriority="64" w:unhideWhenUsed="0"/>
+    <w:lsdException w:name="Medium List 1 Accent 1" w:semiHidden="0" w:uiPriority="65" w:unhideWhenUsed="0"/>
+    <w:lsdException w:name="Revision" w:unhideWhenUsed="0"/>
+    <w:lsdException w:name="List Paragraph" w:semiHidden="0" w:uiPriority="34" w:unhideWhenUsed="0" w:qFormat="1"/>
+    <w:lsdException w:name="Quote" w:semiHidden="0" w:uiPriority="29" w:unhideWhenUsed="0" w:qFormat="1"/>
+    <w:lsdException w:name="Intense Quote" w:semiHidden="0" w:uiPriority="30" w:unhideWhenUsed="0" w:qFormat="1"/>
+    <w:lsdException w:name="Medium List 2 Accent 1" w:semiHidden="0" w:uiPriority="66" w:unhideWhenUsed="0"/>
+    <w:lsdException w:name="Medium Grid 1 Accent 1" w:semiHidden="0" w:uiPriority="67" w:unhideWhenUsed="0"/>
+    <w:lsdException w:name="Medium Grid 2 Accent 1" w:semiHidden="0" w:uiPriority="68" w:unhideWhenUsed="0"/>
+    <w:lsdException w:name="Medium Grid 3 Accent 1" w:semiHidden="0" w:uiPriority="69" w:unhideWhenUsed="0"/>
+    <w:lsdException w:name="Dark List Accent 1" w:semiHidden="0" w:uiPriority="70" w:unhideWhenUsed="0"/>
+    <w:lsdException w:name="Colorful Shading Accent 1" w:semiHidden="0" w:uiPriority="71" w:unhideWhenUsed="0"/>
+    <w:lsdException w:name="Colorful List Accent 1" w:semiHidden="0" w:uiPriority="72" w:unhideWhenUsed="0"/>
+    <w:lsdException w:name="Colorful Grid Accent 1" w:semiHidden="0" w:uiPriority="73" w:unhideWhenUsed="0"/>
+    <w:lsdException w:name="Light Shading Accent 2" w:semiHidden="0" w:uiPriority="60" w:unhideWhenUsed="0"/>
+    <w:lsdException w:name="Light List Accent 2" w:semiHidden="0" w:uiPriority="61" w:unhideWhenUsed="0"/>
+    <w:lsdException w:name="Light Grid Accent 2" w:semiHidden="0" w:uiPriority="62" w:unhideWhenUsed="0"/>
+    <w:lsdException w:name="Medium Shading 1 Accent 2" w:semiHidden="0" w:uiPriority="63" w:unhideWhenUsed="0"/>
+    <w:lsdException w:name="Medium Shading 2 Accent 2" w:semiHidden="0" w:uiPriority="64" w:unhideWhenUsed="0"/>
+    <w:lsdException w:name="Medium List 1 Accent 2" w:semiHidden="0" w:uiPriority="65" w:unhideWhenUsed="0"/>
+    <w:lsdException w:name="Medium List 2 Accent 2" w:semiHidden="0" w:uiPriority="66" w:unhideWhenUsed="0"/>
+    <w:lsdException w:name="Medium Grid 1 Accent 2" w:semiHidden="0" w:uiPriority="67" w:unhideWhenUsed="0"/>
+    <w:lsdException w:name="Medium Grid 2 Accent 2" w:semiHidden="0" w:uiPriority="68" w:unhideWhenUsed="0"/>
+    <w:lsdException w:name="Medium Grid 3 Accent 2" w:semiHidden="0" w:uiPriority="69" w:unhideWhenUsed="0"/>
+    <w:lsdException w:name="Dark List Accent 2" w:semiHidden="0" w:uiPriority="70" w:unhideWhenUsed="0"/>
+    <w:lsdException w:name="Colorful Shading Accent 2" w:semiHidden="0" w:uiPriority="71" w:unhideWhenUsed="0"/>
+    <w:lsdException w:name="Colorful List Accent 2" w:semiHidden="0" w:uiPriority="72" w:unhideWhenUsed="0"/>
+    <w:lsdException w:name="Colorful Grid Accent 2" w:semiHidden="0" w:uiPriority="73" w:unhideWhenUsed="0"/>
+    <w:lsdException w:name="Light Shading Accent 3" w:semiHidden="0" w:uiPriority="60" w:unhideWhenUsed="0"/>
+    <w:lsdException w:name="Light List Accent 3" w:semiHidden="0" w:uiPriority="61" w:unhideWhenUsed="0"/>
+    <w:lsdException w:name="Light Grid Accent 3" w:semiHidden="0" w:uiPriority="62" w:unhideWhenUsed="0"/>
+    <w:lsdException w:name="Medium Shading 1 Accent 3" w:semiHidden="0" w:uiPriority="63" w:unhideWhenUsed="0"/>
+    <w:lsdException w:name="Medium Shading 2 Accent 3" w:semiHidden="0" w:uiPriority="64" w:unhideWhenUsed="0"/>
+    <w:lsdException w:name="Medium List 1 Accent 3" w:semiHidden="0" w:uiPriority="65" w:unhideWhenUsed="0"/>
+    <w:lsdException w:name="Medium List 2 Accent 3" w:semiHidden="0" w:uiPriority="66" w:unhideWhenUsed="0"/>
+    <w:lsdException w:name="Medium Grid 1 Accent 3" w:semiHidden="0" w:uiPriority="67" w:unhideWhenUsed="0"/>
+    <w:lsdException w:name="Medium Grid 2 Accent 3" w:semiHidden="0" w:uiPriority="68" w:unhideWhenUsed="0"/>
+    <w:lsdException w:name="Medium Grid 3 Accent 3" w:semiHidden="0" w:uiPriority="69" w:unhideWhenUsed="0"/>
+    <w:lsdException w:name="Dark List Accent 3" w:semiHidden="0" w:uiPriority="70" w:unhideWhenUsed="0"/>
+    <w:lsdException w:name="Colorful Shading Accent 3" w:semiHidden="0" w:uiPriority="71" w:unhideWhenUsed="0"/>
+    <w:lsdException w:name="Colorful List Accent 3" w:semiHidden="0" w:uiPriority="72" w:unhideWhenUsed="0"/>
+    <w:lsdException w:name="Colorful Grid Accent 3" w:semiHidden="0" w:uiPriority="73" w:unhideWhenUsed="0"/>
+    <w:lsdException w:name="Light Shading Accent 4" w:semiHidden="0" w:uiPriority="60" w:unhideWhenUsed="0"/>
+    <w:lsdException w:name="Light List Accent 4" w:semiHidden="0" w:uiPriority="61" w:unhideWhenUsed="0"/>
+    <w:lsdException w:name="Light Grid Accent 4" w:semiHidden="0" w:uiPriority="62" w:unhideWhenUsed="0"/>
+    <w:lsdException w:name="Medium Shading 1 Accent 4" w:semiHidden="0" w:uiPriority="63" w:unhideWhenUsed="0"/>
+    <w:lsdException w:name="Medium Shading 2 Accent 4" w:semiHidden="0" w:uiPriority="64" w:unhideWhenUsed="0"/>
+    <w:lsdException w:name="Medium List 1 Accent 4" w:semiHidden="0" w:uiPriority="65" w:unhideWhenUsed="0"/>
+    <w:lsdException w:name="Medium List 2 Accent 4" w:semiHidden="0" w:uiPriority="66" w:unhideWhenUsed="0"/>
+    <w:lsdException w:name="Medium Grid 1 Accent 4" w:semiHidden="0" w:uiPriority="67" w:unhideWhenUsed="0"/>
+    <w:lsdException w:name="Medium Grid 2 Accent 4" w:semiHidden="0" w:uiPriority="68" w:unhideWhenUsed="0"/>
+    <w:lsdException w:name="Medium Grid 3 Accent 4" w:semiHidden="0" w:uiPriority="69" w:unhideWhenUsed="0"/>
+    <w:lsdException w:name="Dark List Accent 4" w:semiHidden="0" w:uiPriority="70" w:unhideWhenUsed="0"/>
+    <w:lsdException w:name="Colorful Shading Accent 4" w:semiHidden="0" w:uiPriority="71" w:unhideWhenUsed="0"/>
+    <w:lsdException w:name="Colorful List Accent 4" w:semiHidden="0" w:uiPriority="72" w:unhideWhenUsed="0"/>
+    <w:lsdException w:name="Colorful Grid Accent 4" w:semiHidden="0" w:uiPriority="73" w:unhideWhenUsed="0"/>
+    <w:lsdException w:name="Light Shading Accent 5" w:semiHidden="0" w:uiPriority="60" w:unhideWhenUsed="0"/>
+    <w:lsdException w:name="Light List Accent 5" w:semiHidden="0" w:uiPriority="61" w:unhideWhenUsed="0"/>
+    <w:lsdException w:name="Light Grid Accent 5" w:semiHidden="0" w:uiPriority="62" w:unhideWhenUsed="0"/>
+    <w:lsdException w:name="Medium Shading 1 Accent 5" w:semiHidden="0" w:uiPriority="63" w:unhideWhenUsed="0"/>
+    <w:lsdException w:name="Medium Shading 2 Accent 5" w:semiHidden="0" w:uiPriority="64" w:unhideWhenUsed="0"/>
+    <w:lsdException w:name="Medium List 1 Accent 5" w:semiHidden="0" w:uiPriority="65" w:unhideWhenUsed="0"/>
+    <w:lsdException w:name="Medium List 2 Accent 5" w:semiHidden="0" w:uiPriority="66" w:unhideWhenUsed="0"/>
+    <w:lsdException w:name="Medium Grid 1 Accent 5" w:semiHidden="0" w:uiPriority="67" w:unhideWhenUsed="0"/>
+    <w:lsdException w:name="Medium Grid 2 Accent 5" w:semiHidden="0" w:uiPriority="68" w:unhideWhenUsed="0"/>
+    <w:lsdException w:name="Medium Grid 3 Accent 5" w:semiHidden="0" w:uiPriority="69" w:unhideWhenUsed="0"/>
+    <w:lsdException w:name="Dark List Accent 5" w:semiHidden="0" w:uiPriority="70" w:unhideWhenUsed="0"/>
+    <w:lsdException w:name="Colorful Shading Accent 5" w:semiHidden="0" w:uiPriority="71" w:unhideWhenUsed="0"/>
+    <w:lsdException w:name="Colorful List Accent 5" w:semiHidden="0" w:uiPriority="72" w:unhideWhenUsed="0"/>
+    <w:lsdException w:name="Colorful Grid Accent 5" w:semiHidden="0" w:uiPriority="73" w:unhideWhenUsed="0"/>
+    <w:lsdException w:name="Light Shading Accent 6" w:semiHidden="0" w:uiPriority="60" w:unhideWhenUsed="0"/>
+    <w:lsdException w:name="Light List Accent 6" w:semiHidden="0" w:uiPriority="61" w:unhideWhenUsed="0"/>
+    <w:lsdException w:name="Light Grid Accent 6" w:semiHidden="0" w:uiPriority="62" w:unhideWhenUsed="0"/>
+    <w:lsdException w:name="Medium Shading 1 Accent 6" w:semiHidden="0" w:uiPriority="63" w:unhideWhenUsed="0"/>
+    <w:lsdException w:name="Medium Shading 2 Accent 6" w:semiHidden="0" w:uiPriority="64" w:unhideWhenUsed="0"/>
+    <w:lsdException w:name="Medium List 1 Accent 6" w:semiHidden="0" w:uiPriority="65" w:unhideWhenUsed="0"/>
+    <w:lsdException w:name="Medium List 2 Accent 6" w:semiHidden="0" w:uiPriority="66" w:unhideWhenUsed="0"/>
+    <w:lsdException w:name="Medium Grid 1 Accent 6" w:semiHidden="0" w:uiPriority="67" w:unhideWhenUsed="0"/>
+    <w:lsdException w:name="Medium Grid 2 Accent 6" w:semiHidden="0" w:uiPriority="68" w:unhideWhenUsed="0"/>
+    <w:lsdException w:name="Medium Grid 3 Accent 6" w:semiHidden="0" w:uiPriority="69" w:unhideWhenUsed="0"/>
+    <w:lsdException w:name="Dark List Accent 6" w:semiHidden="0" w:uiPriority="70" w:unhideWhenUsed="0"/>
+    <w:lsdException w:name="Colorful Shading Accent 6" w:semiHidden="0" w:uiPriority="71" w:unhideWhenUsed="0"/>
+    <w:lsdException w:name="Colorful List Accent 6" w:semiHidden="0" w:uiPriority="72" w:unhideWhenUsed="0"/>
+    <w:lsdException w:name="Colorful Grid Accent 6" w:semiHidden="0" w:uiPriority="73" w:unhideWhenUsed="0"/>
+    <w:lsdException w:name="Subtle Emphasis" w:semiHidden="0" w:uiPriority="19" w:unhideWhenUsed="0" w:qFormat="1"/>
+    <w:lsdException w:name="Intense Emphasis" w:semiHidden="0" w:uiPriority="21" w:unhideWhenUsed="0" w:qFormat="1"/>
+    <w:lsdException w:name="Subtle Reference" w:semiHidden="0" w:uiPriority="31" w:unhideWhenUsed="0" w:qFormat="1"/>
+    <w:lsdException w:name="Intense Reference" w:semiHidden="0" w:uiPriority="32" w:unhideWhenUsed="0" w:qFormat="1"/>
+    <w:lsdException w:name="Book Title" w:semiHidden="0" w:uiPriority="33" w:unhideWhenUsed="0" w:qFormat="1"/>
+    <w:lsdException w:name="Bibliography" w:uiPriority="37"/>
+    <w:lsdException w:name="TOC Heading" w:uiPriority="39" w:qFormat="1"/>
   </w:latentStyles>
   <w:style w:type="paragraph" w:default="1" w:styleId="Normal">
     <w:name w:val="Normal"/>
     <w:qFormat/>
+    <w:rsid w:val="00015286"/>
   </w:style>
   <w:style w:type="paragraph" w:styleId="Heading2">
     <w:name w:val="heading 2"/>
@@ -1161,6 +1306,7 @@
     <w:uiPriority w:val="99"/>
     <w:semiHidden/>
     <w:unhideWhenUsed/>
+    <w:qFormat/>
     <w:tblPr>
       <w:tblInd w:w="0" w:type="dxa"/>
       <w:tblCellMar>
@@ -1247,7 +1393,7 @@
     </a:clrScheme>
     <a:fontScheme name="Office">
       <a:majorFont>
-        <a:latin typeface="Calibri Light" panose="020F0302020204030204"/>
+        <a:latin typeface="Calibri Light"/>
         <a:ea typeface=""/>
         <a:cs typeface=""/>
         <a:font script="Jpan" typeface="游ゴシック Light"/>
@@ -1282,7 +1428,7 @@
         <a:font script="Geor" typeface="Sylfaen"/>
       </a:majorFont>
       <a:minorFont>
-        <a:latin typeface="Calibri" panose="020F0502020204030204"/>
+        <a:latin typeface="Calibri"/>
         <a:ea typeface=""/>
         <a:cs typeface=""/>
         <a:font script="Jpan" typeface="游明朝"/>
@@ -1459,7 +1605,7 @@
   <a:extraClrSchemeLst/>
   <a:extLst>
     <a:ext uri="{05A4C25C-085E-4340-85A3-A5531E510DB2}">
-      <thm15:themeFamily xmlns:thm15="http://schemas.microsoft.com/office/thememl/2012/main" name="Office Theme" id="{62F939B6-93AF-4DB8-9C6B-D6C7DFDC589F}" vid="{4A3C46E8-61CC-4603-A589-7422A47A8E4A}"/>
+      <thm15:themeFamily xmlns:thm15="http://schemas.microsoft.com/office/thememl/2012/main" xmlns="" name="Office Theme" id="{62F939B6-93AF-4DB8-9C6B-D6C7DFDC589F}" vid="{4A3C46E8-61CC-4603-A589-7422A47A8E4A}"/>
     </a:ext>
   </a:extLst>
 </a:theme>

</xml_diff>